<commit_message>
-Implemented stopword filtering and handling of stopword in query  (ignoring them) -Included url in result -Solved the 'no title' problem in txt files, all docs now have title
</commit_message>
<xml_diff>
--- a/project2.docx
+++ b/project2.docx
@@ -1171,11 +1171,147 @@
       <w:r>
         <w:rPr>
           <w:rFonts w:ascii="Times New Roman" w:hAnsi="Times New Roman" w:cs="Times New Roman"/>
+          <w:color w:val="00B0F0"/>
+          <w:sz w:val="24"/>
+          <w:szCs w:val="24"/>
+        </w:rPr>
+        <w:t xml:space="preserve">The user </w:t>
+      </w:r>
+      <w:r>
+        <w:rPr>
+          <w:rFonts w:ascii="Times New Roman" w:hAnsi="Times New Roman" w:cs="Times New Roman"/>
+          <w:color w:val="00B0F0"/>
+          <w:sz w:val="24"/>
+          <w:szCs w:val="24"/>
+        </w:rPr>
+        <w:t>will</w:t>
+      </w:r>
+      <w:r>
+        <w:rPr>
+          <w:rFonts w:ascii="Times New Roman" w:hAnsi="Times New Roman" w:cs="Times New Roman"/>
+          <w:color w:val="00B0F0"/>
+          <w:sz w:val="24"/>
+          <w:szCs w:val="24"/>
+        </w:rPr>
+        <w:t xml:space="preserve"> be able to enter multiple queries, consisting of one or more query words separated by space. </w:t>
+      </w:r>
+      <w:r>
+        <w:rPr>
+          <w:rFonts w:ascii="Times New Roman" w:hAnsi="Times New Roman" w:cs="Times New Roman"/>
+          <w:color w:val="00B0F0"/>
+          <w:sz w:val="24"/>
+          <w:szCs w:val="24"/>
+        </w:rPr>
+        <w:t>The single word query “stop” will cause your program to stop.</w:t>
+      </w:r>
+      <w:r>
+        <w:rPr>
+          <w:rFonts w:ascii="Times New Roman" w:hAnsi="Times New Roman" w:cs="Times New Roman"/>
+          <w:color w:val="00B0F0"/>
+          <w:sz w:val="24"/>
+          <w:szCs w:val="24"/>
+        </w:rPr>
+        <w:t xml:space="preserve"> </w:t>
+      </w:r>
+      <w:r>
+        <w:rPr>
+          <w:rFonts w:ascii="Times New Roman" w:hAnsi="Times New Roman" w:cs="Times New Roman"/>
+          <w:color w:val="00B0F0"/>
+          <w:sz w:val="24"/>
+          <w:szCs w:val="24"/>
+        </w:rPr>
+        <w:t>[1</w:t>
+      </w:r>
+      <w:r>
+        <w:rPr>
+          <w:rFonts w:ascii="Times New Roman" w:hAnsi="Times New Roman" w:cs="Times New Roman"/>
+          <w:color w:val="00B0F0"/>
+          <w:sz w:val="24"/>
+          <w:szCs w:val="24"/>
+        </w:rPr>
+        <w:t>0</w:t>
+      </w:r>
+      <w:r>
+        <w:rPr>
+          <w:rFonts w:ascii="Times New Roman" w:hAnsi="Times New Roman" w:cs="Times New Roman"/>
+          <w:color w:val="00B0F0"/>
+          <w:sz w:val="24"/>
+          <w:szCs w:val="24"/>
+        </w:rPr>
+        <w:t>/10</w:t>
+      </w:r>
+      <w:r>
+        <w:rPr>
+          <w:rFonts w:ascii="Times New Roman" w:hAnsi="Times New Roman" w:cs="Times New Roman"/>
+          <w:color w:val="00B0F0"/>
+          <w:sz w:val="24"/>
+          <w:szCs w:val="24"/>
+        </w:rPr>
+        <w:t xml:space="preserve"> points]</w:t>
+      </w:r>
+      <w:r>
+        <w:rPr>
+          <w:rFonts w:ascii="Times New Roman" w:hAnsi="Times New Roman" w:cs="Times New Roman"/>
+          <w:color w:val="00B0F0"/>
+          <w:sz w:val="24"/>
+          <w:szCs w:val="24"/>
+        </w:rPr>
+        <w:t xml:space="preserve"> </w:t>
+      </w:r>
+      <w:r>
+        <w:rPr>
+          <w:rFonts w:ascii="Times New Roman" w:hAnsi="Times New Roman" w:cs="Times New Roman"/>
+          <w:color w:val="00B0F0"/>
+          <w:sz w:val="24"/>
+          <w:szCs w:val="24"/>
+        </w:rPr>
+        <w:br/>
+      </w:r>
+      <w:r>
+        <w:rPr>
+          <w:rFonts w:ascii="Times New Roman" w:hAnsi="Times New Roman" w:cs="Times New Roman"/>
+          <w:color w:val="00B0F0"/>
+          <w:sz w:val="24"/>
+          <w:szCs w:val="24"/>
+        </w:rPr>
+        <w:t xml:space="preserve">a) </w:t>
+      </w:r>
+      <w:r>
+        <w:rPr>
+          <w:rFonts w:ascii="Times New Roman" w:hAnsi="Times New Roman" w:cs="Times New Roman"/>
+          <w:color w:val="00B0F0"/>
+          <w:sz w:val="24"/>
+          <w:szCs w:val="24"/>
+        </w:rPr>
+        <w:t xml:space="preserve">What happens if a user enters a word that is not in the dictionary? </w:t>
+      </w:r>
+      <w:r>
+        <w:rPr>
+          <w:rFonts w:ascii="Times New Roman" w:hAnsi="Times New Roman" w:cs="Times New Roman"/>
+          <w:color w:val="00B0F0"/>
+          <w:sz w:val="24"/>
+          <w:szCs w:val="24"/>
+        </w:rPr>
+        <w:br/>
+        <w:t>b) What happens if a user enters a stop word?</w:t>
+      </w:r>
+      <w:r>
+        <w:rPr>
+          <w:rFonts w:ascii="Times New Roman" w:hAnsi="Times New Roman" w:cs="Times New Roman"/>
+          <w:color w:val="00B0F0"/>
+          <w:sz w:val="24"/>
+          <w:szCs w:val="24"/>
+        </w:rPr>
+        <w:br/>
+      </w:r>
+      <w:r>
+        <w:rPr>
+          <w:rFonts w:ascii="Times New Roman" w:hAnsi="Times New Roman" w:cs="Times New Roman"/>
           <w:color w:val="FF0000"/>
           <w:sz w:val="24"/>
           <w:szCs w:val="24"/>
         </w:rPr>
-        <w:t xml:space="preserve">The user </w:t>
+        <w:t>c) A set of</w:t>
       </w:r>
       <w:r>
         <w:rPr>
@@ -1184,130 +1320,10 @@
           <w:sz w:val="24"/>
           <w:szCs w:val="24"/>
         </w:rPr>
-        <w:t>will</w:t>
-      </w:r>
-      <w:r>
-        <w:rPr>
-          <w:rFonts w:ascii="Times New Roman" w:hAnsi="Times New Roman" w:cs="Times New Roman"/>
-          <w:color w:val="FF0000"/>
-          <w:sz w:val="24"/>
-          <w:szCs w:val="24"/>
-        </w:rPr>
-        <w:t xml:space="preserve"> be able to enter multiple queries, consisting of one or more query words separated by space. </w:t>
-      </w:r>
-      <w:r>
-        <w:rPr>
-          <w:rFonts w:ascii="Times New Roman" w:hAnsi="Times New Roman" w:cs="Times New Roman"/>
-          <w:color w:val="FF0000"/>
-          <w:sz w:val="24"/>
-          <w:szCs w:val="24"/>
-        </w:rPr>
-        <w:t>The single word query “stop” will cause your program to stop.</w:t>
-      </w:r>
-      <w:r>
-        <w:rPr>
-          <w:rFonts w:ascii="Times New Roman" w:hAnsi="Times New Roman" w:cs="Times New Roman"/>
-          <w:color w:val="FF0000"/>
-          <w:sz w:val="24"/>
-          <w:szCs w:val="24"/>
-        </w:rPr>
-        <w:t xml:space="preserve"> </w:t>
-      </w:r>
-      <w:r>
-        <w:rPr>
-          <w:rFonts w:ascii="Times New Roman" w:hAnsi="Times New Roman" w:cs="Times New Roman"/>
-          <w:color w:val="FF0000"/>
-          <w:sz w:val="24"/>
-          <w:szCs w:val="24"/>
-        </w:rPr>
-        <w:t>[1</w:t>
-      </w:r>
-      <w:r>
-        <w:rPr>
-          <w:rFonts w:ascii="Times New Roman" w:hAnsi="Times New Roman" w:cs="Times New Roman"/>
-          <w:color w:val="FF0000"/>
-          <w:sz w:val="24"/>
-          <w:szCs w:val="24"/>
-        </w:rPr>
-        <w:t>0</w:t>
-      </w:r>
-      <w:r>
-        <w:rPr>
-          <w:rFonts w:ascii="Times New Roman" w:hAnsi="Times New Roman" w:cs="Times New Roman"/>
-          <w:color w:val="FF0000"/>
-          <w:sz w:val="24"/>
-          <w:szCs w:val="24"/>
-        </w:rPr>
-        <w:t>/10</w:t>
-      </w:r>
-      <w:r>
-        <w:rPr>
-          <w:rFonts w:ascii="Times New Roman" w:hAnsi="Times New Roman" w:cs="Times New Roman"/>
-          <w:color w:val="FF0000"/>
-          <w:sz w:val="24"/>
-          <w:szCs w:val="24"/>
-        </w:rPr>
-        <w:t xml:space="preserve"> points]</w:t>
-      </w:r>
-      <w:r>
-        <w:rPr>
-          <w:rFonts w:ascii="Times New Roman" w:hAnsi="Times New Roman" w:cs="Times New Roman"/>
-          <w:color w:val="FF0000"/>
-          <w:sz w:val="24"/>
-          <w:szCs w:val="24"/>
-        </w:rPr>
-        <w:t xml:space="preserve"> </w:t>
+        <w:t xml:space="preserve"> queries will be provided.</w:t>
       </w:r>
       <w:bookmarkStart w:id="0" w:name="_GoBack"/>
       <w:bookmarkEnd w:id="0"/>
-      <w:r>
-        <w:rPr>
-          <w:rFonts w:ascii="Times New Roman" w:hAnsi="Times New Roman" w:cs="Times New Roman"/>
-          <w:color w:val="FF0000"/>
-          <w:sz w:val="24"/>
-          <w:szCs w:val="24"/>
-        </w:rPr>
-        <w:br/>
-        <w:t xml:space="preserve">a) </w:t>
-      </w:r>
-      <w:r>
-        <w:rPr>
-          <w:rFonts w:ascii="Times New Roman" w:hAnsi="Times New Roman" w:cs="Times New Roman"/>
-          <w:color w:val="FF0000"/>
-          <w:sz w:val="24"/>
-          <w:szCs w:val="24"/>
-        </w:rPr>
-        <w:t xml:space="preserve">What happens if a user enters a word that is not in the dictionary? </w:t>
-      </w:r>
-      <w:r>
-        <w:rPr>
-          <w:rFonts w:ascii="Times New Roman" w:hAnsi="Times New Roman" w:cs="Times New Roman"/>
-          <w:color w:val="FF0000"/>
-          <w:sz w:val="24"/>
-          <w:szCs w:val="24"/>
-        </w:rPr>
-        <w:br/>
-        <w:t>b) What happens if a user enters a stop word?</w:t>
-      </w:r>
-      <w:r>
-        <w:rPr>
-          <w:rFonts w:ascii="Times New Roman" w:hAnsi="Times New Roman" w:cs="Times New Roman"/>
-          <w:color w:val="FF0000"/>
-          <w:sz w:val="24"/>
-          <w:szCs w:val="24"/>
-        </w:rPr>
-        <w:br/>
-        <w:t>c) A set of</w:t>
-      </w:r>
-      <w:r>
-        <w:rPr>
-          <w:rFonts w:ascii="Times New Roman" w:hAnsi="Times New Roman" w:cs="Times New Roman"/>
-          <w:color w:val="FF0000"/>
-          <w:sz w:val="24"/>
-          <w:szCs w:val="24"/>
-        </w:rPr>
-        <w:t xml:space="preserve"> queries will be provided.</w:t>
-      </w:r>
     </w:p>
     <w:p>
       <w:pPr>
@@ -1323,11 +1339,129 @@
         <w:contextualSpacing w:val="0"/>
         <w:rPr>
           <w:rFonts w:ascii="Times New Roman" w:hAnsi="Times New Roman" w:cs="Times New Roman"/>
+          <w:color w:val="00B0F0"/>
+          <w:sz w:val="24"/>
+          <w:szCs w:val="24"/>
+        </w:rPr>
+      </w:pPr>
+      <w:r>
+        <w:rPr>
+          <w:rFonts w:ascii="Times New Roman" w:hAnsi="Times New Roman" w:cs="Times New Roman"/>
+          <w:color w:val="00B0F0"/>
+          <w:sz w:val="24"/>
+          <w:szCs w:val="24"/>
+        </w:rPr>
+        <w:t>Implement</w:t>
+      </w:r>
+      <w:r>
+        <w:rPr>
+          <w:rFonts w:ascii="Times New Roman" w:hAnsi="Times New Roman" w:cs="Times New Roman"/>
+          <w:color w:val="00B0F0"/>
+          <w:sz w:val="24"/>
+          <w:szCs w:val="24"/>
+        </w:rPr>
+        <w:t xml:space="preserve"> the cosine similarity of the query against </w:t>
+      </w:r>
+      <w:r>
+        <w:rPr>
+          <w:rFonts w:ascii="Times New Roman" w:hAnsi="Times New Roman" w:cs="Times New Roman"/>
+          <w:color w:val="00B0F0"/>
+          <w:sz w:val="24"/>
+          <w:szCs w:val="24"/>
+        </w:rPr>
+        <w:t>each leader document</w:t>
+      </w:r>
+      <w:r>
+        <w:rPr>
+          <w:rFonts w:ascii="Times New Roman" w:hAnsi="Times New Roman" w:cs="Times New Roman"/>
+          <w:color w:val="00B0F0"/>
+          <w:sz w:val="24"/>
+          <w:szCs w:val="24"/>
+        </w:rPr>
+        <w:t>.</w:t>
+      </w:r>
+      <w:r>
+        <w:rPr>
+          <w:rFonts w:ascii="Times New Roman" w:hAnsi="Times New Roman" w:cs="Times New Roman"/>
+          <w:color w:val="00B0F0"/>
+          <w:sz w:val="24"/>
+          <w:szCs w:val="24"/>
+        </w:rPr>
+        <w:t xml:space="preserve"> [40</w:t>
+      </w:r>
+      <w:r>
+        <w:rPr>
+          <w:rFonts w:ascii="Times New Roman" w:hAnsi="Times New Roman" w:cs="Times New Roman"/>
+          <w:color w:val="00B0F0"/>
+          <w:sz w:val="24"/>
+          <w:szCs w:val="24"/>
+        </w:rPr>
+        <w:t>/30</w:t>
+      </w:r>
+      <w:r>
+        <w:rPr>
+          <w:rFonts w:ascii="Times New Roman" w:hAnsi="Times New Roman" w:cs="Times New Roman"/>
+          <w:color w:val="00B0F0"/>
+          <w:sz w:val="24"/>
+          <w:szCs w:val="24"/>
+        </w:rPr>
+        <w:t xml:space="preserve"> points]</w:t>
+      </w:r>
+      <w:r>
+        <w:rPr>
+          <w:rFonts w:ascii="Times New Roman" w:hAnsi="Times New Roman" w:cs="Times New Roman"/>
+          <w:color w:val="00B0F0"/>
+          <w:sz w:val="24"/>
+          <w:szCs w:val="24"/>
+        </w:rPr>
+        <w:t xml:space="preserve"> </w:t>
+      </w:r>
+      <w:r>
+        <w:rPr>
+          <w:rFonts w:ascii="Times New Roman" w:hAnsi="Times New Roman" w:cs="Times New Roman"/>
+          <w:color w:val="00B0F0"/>
+          <w:sz w:val="24"/>
+          <w:szCs w:val="24"/>
+        </w:rPr>
+        <w:br/>
+      </w:r>
+      <w:r>
+        <w:rPr>
+          <w:rFonts w:ascii="Times New Roman" w:hAnsi="Times New Roman" w:cs="Times New Roman"/>
+          <w:color w:val="00B0F0"/>
+          <w:sz w:val="24"/>
+          <w:szCs w:val="24"/>
+        </w:rPr>
+        <w:t xml:space="preserve">a) </w:t>
+      </w:r>
+      <w:r>
+        <w:rPr>
+          <w:rFonts w:ascii="Times New Roman" w:hAnsi="Times New Roman" w:cs="Times New Roman"/>
+          <w:color w:val="00B0F0"/>
+          <w:sz w:val="24"/>
+          <w:szCs w:val="24"/>
+        </w:rPr>
+        <w:t xml:space="preserve">What document/query weighting scheme did you implement? </w:t>
+      </w:r>
+      <w:r>
+        <w:rPr>
+          <w:rFonts w:ascii="Times New Roman" w:hAnsi="Times New Roman" w:cs="Times New Roman"/>
+          <w:color w:val="00B0F0"/>
+          <w:sz w:val="24"/>
+          <w:szCs w:val="24"/>
+        </w:rPr>
+        <w:br/>
+        <w:t>b</w:t>
+      </w:r>
+      <w:r>
+        <w:rPr>
+          <w:rFonts w:ascii="Times New Roman" w:hAnsi="Times New Roman" w:cs="Times New Roman"/>
           <w:color w:val="FF0000"/>
           <w:sz w:val="24"/>
           <w:szCs w:val="24"/>
         </w:rPr>
-      </w:pPr>
+        <w:t xml:space="preserve">) </w:t>
+      </w:r>
       <w:r>
         <w:rPr>
           <w:rFonts w:ascii="Times New Roman" w:hAnsi="Times New Roman" w:cs="Times New Roman"/>
@@ -1335,7 +1469,7 @@
           <w:sz w:val="24"/>
           <w:szCs w:val="24"/>
         </w:rPr>
-        <w:t>Implement</w:t>
+        <w:t>If any of the query words appear in the &lt;title&gt;</w:t>
       </w:r>
       <w:r>
         <w:rPr>
@@ -1344,7 +1478,7 @@
           <w:sz w:val="24"/>
           <w:szCs w:val="24"/>
         </w:rPr>
-        <w:t xml:space="preserve"> the cosine similarity of the query against </w:t>
+        <w:t xml:space="preserve"> of any </w:t>
       </w:r>
       <w:r>
         <w:rPr>
@@ -1353,7 +1487,7 @@
           <w:sz w:val="24"/>
           <w:szCs w:val="24"/>
         </w:rPr>
-        <w:t>each leader document</w:t>
+        <w:t>selected</w:t>
       </w:r>
       <w:r>
         <w:rPr>
@@ -1362,7 +1496,7 @@
           <w:sz w:val="24"/>
           <w:szCs w:val="24"/>
         </w:rPr>
-        <w:t>.</w:t>
+        <w:t xml:space="preserve"> document, add 0.</w:t>
       </w:r>
       <w:r>
         <w:rPr>
@@ -1371,7 +1505,7 @@
           <w:sz w:val="24"/>
           <w:szCs w:val="24"/>
         </w:rPr>
-        <w:t xml:space="preserve"> [40</w:t>
+        <w:t>2</w:t>
       </w:r>
       <w:r>
         <w:rPr>
@@ -1380,7 +1514,7 @@
           <w:sz w:val="24"/>
           <w:szCs w:val="24"/>
         </w:rPr>
-        <w:t>/30</w:t>
+        <w:t>5 to its score.</w:t>
       </w:r>
       <w:r>
         <w:rPr>
@@ -1389,7 +1523,43 @@
           <w:sz w:val="24"/>
           <w:szCs w:val="24"/>
         </w:rPr>
-        <w:t xml:space="preserve"> points]</w:t>
+        <w:br/>
+      </w:r>
+      <w:r>
+        <w:rPr>
+          <w:rFonts w:ascii="Times New Roman" w:hAnsi="Times New Roman" w:cs="Times New Roman"/>
+          <w:color w:val="00B0F0"/>
+          <w:sz w:val="24"/>
+          <w:szCs w:val="24"/>
+        </w:rPr>
+        <w:t>c</w:t>
+      </w:r>
+      <w:r>
+        <w:rPr>
+          <w:rFonts w:ascii="Times New Roman" w:hAnsi="Times New Roman" w:cs="Times New Roman"/>
+          <w:color w:val="00B0F0"/>
+          <w:sz w:val="24"/>
+          <w:szCs w:val="24"/>
+        </w:rPr>
+        <w:t xml:space="preserve">) </w:t>
+      </w:r>
+      <w:r>
+        <w:rPr>
+          <w:rFonts w:ascii="Times New Roman" w:hAnsi="Times New Roman" w:cs="Times New Roman"/>
+          <w:color w:val="00B0F0"/>
+          <w:sz w:val="24"/>
+          <w:szCs w:val="24"/>
+        </w:rPr>
+        <w:t xml:space="preserve">Display the </w:t>
+      </w:r>
+      <w:r>
+        <w:rPr>
+          <w:rFonts w:ascii="Times New Roman" w:hAnsi="Times New Roman" w:cs="Times New Roman"/>
+          <w:color w:val="00B0F0"/>
+          <w:sz w:val="24"/>
+          <w:szCs w:val="24"/>
+        </w:rPr>
+        <w:t xml:space="preserve">resulting </w:t>
       </w:r>
       <w:r>
         <w:rPr>
@@ -1398,7 +1568,7 @@
           <w:sz w:val="24"/>
           <w:szCs w:val="24"/>
         </w:rPr>
-        <w:t xml:space="preserve"> </w:t>
+        <w:t>score</w:t>
       </w:r>
       <w:r>
         <w:rPr>
@@ -1407,7 +1577,7 @@
           <w:sz w:val="24"/>
           <w:szCs w:val="24"/>
         </w:rPr>
-        <w:br/>
+        <w:t>,</w:t>
       </w:r>
       <w:r>
         <w:rPr>
@@ -1416,7 +1586,7 @@
           <w:sz w:val="24"/>
           <w:szCs w:val="24"/>
         </w:rPr>
-        <w:t xml:space="preserve">a) </w:t>
+        <w:t xml:space="preserve"> document URL</w:t>
       </w:r>
       <w:r>
         <w:rPr>
@@ -1425,140 +1595,21 @@
           <w:sz w:val="24"/>
           <w:szCs w:val="24"/>
         </w:rPr>
-        <w:t xml:space="preserve">What document/query weighting scheme did you implement? </w:t>
-      </w:r>
-      <w:r>
-        <w:rPr>
-          <w:rFonts w:ascii="Times New Roman" w:hAnsi="Times New Roman" w:cs="Times New Roman"/>
-          <w:color w:val="FF0000"/>
-          <w:sz w:val="24"/>
-          <w:szCs w:val="24"/>
-        </w:rPr>
-        <w:br/>
-        <w:t xml:space="preserve">b) </w:t>
-      </w:r>
-      <w:r>
-        <w:rPr>
-          <w:rFonts w:ascii="Times New Roman" w:hAnsi="Times New Roman" w:cs="Times New Roman"/>
-          <w:color w:val="FF0000"/>
-          <w:sz w:val="24"/>
-          <w:szCs w:val="24"/>
-        </w:rPr>
-        <w:t>If any of the query words appear in the &lt;title&gt;</w:t>
-      </w:r>
-      <w:r>
-        <w:rPr>
-          <w:rFonts w:ascii="Times New Roman" w:hAnsi="Times New Roman" w:cs="Times New Roman"/>
-          <w:color w:val="FF0000"/>
-          <w:sz w:val="24"/>
-          <w:szCs w:val="24"/>
-        </w:rPr>
-        <w:t xml:space="preserve"> of any </w:t>
-      </w:r>
-      <w:r>
-        <w:rPr>
-          <w:rFonts w:ascii="Times New Roman" w:hAnsi="Times New Roman" w:cs="Times New Roman"/>
-          <w:color w:val="FF0000"/>
-          <w:sz w:val="24"/>
-          <w:szCs w:val="24"/>
-        </w:rPr>
-        <w:t>selected</w:t>
-      </w:r>
-      <w:r>
-        <w:rPr>
-          <w:rFonts w:ascii="Times New Roman" w:hAnsi="Times New Roman" w:cs="Times New Roman"/>
-          <w:color w:val="FF0000"/>
-          <w:sz w:val="24"/>
-          <w:szCs w:val="24"/>
-        </w:rPr>
-        <w:t xml:space="preserve"> document, add 0.</w:t>
-      </w:r>
-      <w:r>
-        <w:rPr>
-          <w:rFonts w:ascii="Times New Roman" w:hAnsi="Times New Roman" w:cs="Times New Roman"/>
-          <w:color w:val="FF0000"/>
-          <w:sz w:val="24"/>
-          <w:szCs w:val="24"/>
-        </w:rPr>
-        <w:t>2</w:t>
-      </w:r>
-      <w:r>
-        <w:rPr>
-          <w:rFonts w:ascii="Times New Roman" w:hAnsi="Times New Roman" w:cs="Times New Roman"/>
-          <w:color w:val="FF0000"/>
-          <w:sz w:val="24"/>
-          <w:szCs w:val="24"/>
-        </w:rPr>
-        <w:t>5 to its score.</w:t>
-      </w:r>
-      <w:r>
-        <w:rPr>
-          <w:rFonts w:ascii="Times New Roman" w:hAnsi="Times New Roman" w:cs="Times New Roman"/>
-          <w:color w:val="FF0000"/>
-          <w:sz w:val="24"/>
-          <w:szCs w:val="24"/>
-        </w:rPr>
-        <w:br/>
-        <w:t>c</w:t>
-      </w:r>
-      <w:r>
-        <w:rPr>
-          <w:rFonts w:ascii="Times New Roman" w:hAnsi="Times New Roman" w:cs="Times New Roman"/>
-          <w:color w:val="FF0000"/>
-          <w:sz w:val="24"/>
-          <w:szCs w:val="24"/>
-        </w:rPr>
-        <w:t xml:space="preserve">) </w:t>
-      </w:r>
-      <w:r>
-        <w:rPr>
-          <w:rFonts w:ascii="Times New Roman" w:hAnsi="Times New Roman" w:cs="Times New Roman"/>
-          <w:color w:val="FF0000"/>
-          <w:sz w:val="24"/>
-          <w:szCs w:val="24"/>
-        </w:rPr>
-        <w:t xml:space="preserve">Display the </w:t>
-      </w:r>
-      <w:r>
-        <w:rPr>
-          <w:rFonts w:ascii="Times New Roman" w:hAnsi="Times New Roman" w:cs="Times New Roman"/>
-          <w:color w:val="FF0000"/>
-          <w:sz w:val="24"/>
-          <w:szCs w:val="24"/>
-        </w:rPr>
-        <w:t>resulting score</w:t>
-      </w:r>
-      <w:r>
-        <w:rPr>
-          <w:rFonts w:ascii="Times New Roman" w:hAnsi="Times New Roman" w:cs="Times New Roman"/>
-          <w:color w:val="FF0000"/>
-          <w:sz w:val="24"/>
-          <w:szCs w:val="24"/>
-        </w:rPr>
-        <w:t>,</w:t>
-      </w:r>
-      <w:r>
-        <w:rPr>
-          <w:rFonts w:ascii="Times New Roman" w:hAnsi="Times New Roman" w:cs="Times New Roman"/>
-          <w:color w:val="FF0000"/>
-          <w:sz w:val="24"/>
-          <w:szCs w:val="24"/>
-        </w:rPr>
-        <w:t xml:space="preserve"> document URL</w:t>
-      </w:r>
-      <w:r>
-        <w:rPr>
-          <w:rFonts w:ascii="Times New Roman" w:hAnsi="Times New Roman" w:cs="Times New Roman"/>
-          <w:color w:val="FF0000"/>
-          <w:sz w:val="24"/>
-          <w:szCs w:val="24"/>
-        </w:rPr>
-        <w:t>, and document title</w:t>
-      </w:r>
-      <w:r>
-        <w:rPr>
-          <w:rFonts w:ascii="Times New Roman" w:hAnsi="Times New Roman" w:cs="Times New Roman"/>
-          <w:color w:val="FF0000"/>
+        <w:t xml:space="preserve">, </w:t>
+      </w:r>
+      <w:r>
+        <w:rPr>
+          <w:rFonts w:ascii="Times New Roman" w:hAnsi="Times New Roman" w:cs="Times New Roman"/>
+          <w:color w:val="00B0F0"/>
+          <w:sz w:val="24"/>
+          <w:szCs w:val="24"/>
+        </w:rPr>
+        <w:t>and document title</w:t>
+      </w:r>
+      <w:r>
+        <w:rPr>
+          <w:rFonts w:ascii="Times New Roman" w:hAnsi="Times New Roman" w:cs="Times New Roman"/>
+          <w:color w:val="00B0F0"/>
           <w:sz w:val="24"/>
           <w:szCs w:val="24"/>
         </w:rPr>
@@ -1567,7 +1618,7 @@
       <w:r>
         <w:rPr>
           <w:rFonts w:ascii="Times New Roman" w:hAnsi="Times New Roman" w:cs="Times New Roman"/>
-          <w:color w:val="FF0000"/>
+          <w:color w:val="00B0F0"/>
           <w:sz w:val="24"/>
           <w:szCs w:val="24"/>
         </w:rPr>
@@ -1576,7 +1627,7 @@
       <w:r>
         <w:rPr>
           <w:rFonts w:ascii="Times New Roman" w:hAnsi="Times New Roman" w:cs="Times New Roman"/>
-          <w:color w:val="FF0000"/>
+          <w:color w:val="00B0F0"/>
           <w:sz w:val="24"/>
           <w:szCs w:val="24"/>
         </w:rPr>
@@ -1585,7 +1636,7 @@
       <w:r>
         <w:rPr>
           <w:rFonts w:ascii="Times New Roman" w:hAnsi="Times New Roman" w:cs="Times New Roman"/>
-          <w:color w:val="FF0000"/>
+          <w:color w:val="00B0F0"/>
           <w:sz w:val="24"/>
           <w:szCs w:val="24"/>
         </w:rPr>
@@ -1818,15 +1869,15 @@
         <w:contextualSpacing w:val="0"/>
         <w:rPr>
           <w:rFonts w:ascii="Times New Roman" w:hAnsi="Times New Roman" w:cs="Times New Roman"/>
-          <w:color w:val="FF0000"/>
-          <w:sz w:val="24"/>
-          <w:szCs w:val="24"/>
-        </w:rPr>
-      </w:pPr>
-      <w:r>
-        <w:rPr>
-          <w:rFonts w:ascii="Times New Roman" w:hAnsi="Times New Roman" w:cs="Times New Roman"/>
-          <w:color w:val="FF0000"/>
+          <w:color w:val="00B0F0"/>
+          <w:sz w:val="24"/>
+          <w:szCs w:val="24"/>
+        </w:rPr>
+      </w:pPr>
+      <w:r>
+        <w:rPr>
+          <w:rFonts w:ascii="Times New Roman" w:hAnsi="Times New Roman" w:cs="Times New Roman"/>
+          <w:color w:val="00B0F0"/>
           <w:sz w:val="24"/>
           <w:szCs w:val="24"/>
         </w:rPr>
@@ -1835,7 +1886,7 @@
       <w:r>
         <w:rPr>
           <w:rFonts w:ascii="Times New Roman" w:hAnsi="Times New Roman" w:cs="Times New Roman"/>
-          <w:color w:val="FF0000"/>
+          <w:color w:val="00B0F0"/>
           <w:sz w:val="24"/>
           <w:szCs w:val="24"/>
         </w:rPr>
@@ -1844,7 +1895,7 @@
       <w:r>
         <w:rPr>
           <w:rFonts w:ascii="Times New Roman" w:hAnsi="Times New Roman" w:cs="Times New Roman"/>
-          <w:color w:val="FF0000"/>
+          <w:color w:val="00B0F0"/>
           <w:sz w:val="24"/>
           <w:szCs w:val="24"/>
         </w:rPr>

</xml_diff>

<commit_message>
-Clusters made legible -KNN revised, works
*To add search by cluster (sandbox 4 code)
</commit_message>
<xml_diff>
--- a/project2.docx
+++ b/project2.docx
@@ -1311,7 +1311,25 @@
           <w:sz w:val="24"/>
           <w:szCs w:val="24"/>
         </w:rPr>
-        <w:t>c) A set of</w:t>
+        <w:t xml:space="preserve">c) </w:t>
+      </w:r>
+      <w:r>
+        <w:rPr>
+          <w:rFonts w:ascii="Times New Roman" w:hAnsi="Times New Roman" w:cs="Times New Roman"/>
+          <w:color w:val="00B0F0"/>
+          <w:sz w:val="24"/>
+          <w:szCs w:val="24"/>
+        </w:rPr>
+        <w:t>A set of</w:t>
+      </w:r>
+      <w:r>
+        <w:rPr>
+          <w:rFonts w:ascii="Times New Roman" w:hAnsi="Times New Roman" w:cs="Times New Roman"/>
+          <w:color w:val="00B0F0"/>
+          <w:sz w:val="24"/>
+          <w:szCs w:val="24"/>
+        </w:rPr>
+        <w:t xml:space="preserve"> queries will be provided</w:t>
       </w:r>
       <w:r>
         <w:rPr>
@@ -1320,10 +1338,8 @@
           <w:sz w:val="24"/>
           <w:szCs w:val="24"/>
         </w:rPr>
-        <w:t xml:space="preserve"> queries will be provided.</w:t>
-      </w:r>
-      <w:bookmarkStart w:id="0" w:name="_GoBack"/>
-      <w:bookmarkEnd w:id="0"/>
+        <w:t>.</w:t>
+      </w:r>
     </w:p>
     <w:p>
       <w:pPr>
@@ -1451,7 +1467,152 @@
           <w:szCs w:val="24"/>
         </w:rPr>
         <w:br/>
-        <w:t>b</w:t>
+      </w:r>
+      <w:r>
+        <w:rPr>
+          <w:rFonts w:ascii="Times New Roman" w:hAnsi="Times New Roman" w:cs="Times New Roman"/>
+          <w:color w:val="00B0F0"/>
+          <w:sz w:val="24"/>
+          <w:szCs w:val="24"/>
+        </w:rPr>
+        <w:t xml:space="preserve">b) </w:t>
+      </w:r>
+      <w:r>
+        <w:rPr>
+          <w:rFonts w:ascii="Times New Roman" w:hAnsi="Times New Roman" w:cs="Times New Roman"/>
+          <w:color w:val="00B0F0"/>
+          <w:sz w:val="24"/>
+          <w:szCs w:val="24"/>
+        </w:rPr>
+        <w:t>If any of the query words appear in the &lt;title&gt;</w:t>
+      </w:r>
+      <w:r>
+        <w:rPr>
+          <w:rFonts w:ascii="Times New Roman" w:hAnsi="Times New Roman" w:cs="Times New Roman"/>
+          <w:color w:val="00B0F0"/>
+          <w:sz w:val="24"/>
+          <w:szCs w:val="24"/>
+        </w:rPr>
+        <w:t xml:space="preserve"> of any </w:t>
+      </w:r>
+      <w:r>
+        <w:rPr>
+          <w:rFonts w:ascii="Times New Roman" w:hAnsi="Times New Roman" w:cs="Times New Roman"/>
+          <w:color w:val="00B0F0"/>
+          <w:sz w:val="24"/>
+          <w:szCs w:val="24"/>
+        </w:rPr>
+        <w:t>selected</w:t>
+      </w:r>
+      <w:r>
+        <w:rPr>
+          <w:rFonts w:ascii="Times New Roman" w:hAnsi="Times New Roman" w:cs="Times New Roman"/>
+          <w:color w:val="00B0F0"/>
+          <w:sz w:val="24"/>
+          <w:szCs w:val="24"/>
+        </w:rPr>
+        <w:t xml:space="preserve"> document, add 0.</w:t>
+      </w:r>
+      <w:r>
+        <w:rPr>
+          <w:rFonts w:ascii="Times New Roman" w:hAnsi="Times New Roman" w:cs="Times New Roman"/>
+          <w:color w:val="00B0F0"/>
+          <w:sz w:val="24"/>
+          <w:szCs w:val="24"/>
+        </w:rPr>
+        <w:t>2</w:t>
+      </w:r>
+      <w:r>
+        <w:rPr>
+          <w:rFonts w:ascii="Times New Roman" w:hAnsi="Times New Roman" w:cs="Times New Roman"/>
+          <w:color w:val="00B0F0"/>
+          <w:sz w:val="24"/>
+          <w:szCs w:val="24"/>
+        </w:rPr>
+        <w:t>5 to its score.</w:t>
+      </w:r>
+      <w:bookmarkStart w:id="0" w:name="_GoBack"/>
+      <w:bookmarkEnd w:id="0"/>
+      <w:r>
+        <w:rPr>
+          <w:rFonts w:ascii="Times New Roman" w:hAnsi="Times New Roman" w:cs="Times New Roman"/>
+          <w:color w:val="00B0F0"/>
+          <w:sz w:val="24"/>
+          <w:szCs w:val="24"/>
+        </w:rPr>
+        <w:br/>
+      </w:r>
+      <w:r>
+        <w:rPr>
+          <w:rFonts w:ascii="Times New Roman" w:hAnsi="Times New Roman" w:cs="Times New Roman"/>
+          <w:color w:val="00B0F0"/>
+          <w:sz w:val="24"/>
+          <w:szCs w:val="24"/>
+        </w:rPr>
+        <w:t>c</w:t>
+      </w:r>
+      <w:r>
+        <w:rPr>
+          <w:rFonts w:ascii="Times New Roman" w:hAnsi="Times New Roman" w:cs="Times New Roman"/>
+          <w:color w:val="00B0F0"/>
+          <w:sz w:val="24"/>
+          <w:szCs w:val="24"/>
+        </w:rPr>
+        <w:t xml:space="preserve">) </w:t>
+      </w:r>
+      <w:r>
+        <w:rPr>
+          <w:rFonts w:ascii="Times New Roman" w:hAnsi="Times New Roman" w:cs="Times New Roman"/>
+          <w:color w:val="00B0F0"/>
+          <w:sz w:val="24"/>
+          <w:szCs w:val="24"/>
+        </w:rPr>
+        <w:t xml:space="preserve">Display the </w:t>
+      </w:r>
+      <w:r>
+        <w:rPr>
+          <w:rFonts w:ascii="Times New Roman" w:hAnsi="Times New Roman" w:cs="Times New Roman"/>
+          <w:color w:val="00B0F0"/>
+          <w:sz w:val="24"/>
+          <w:szCs w:val="24"/>
+        </w:rPr>
+        <w:t xml:space="preserve">resulting </w:t>
+      </w:r>
+      <w:r>
+        <w:rPr>
+          <w:rFonts w:ascii="Times New Roman" w:hAnsi="Times New Roman" w:cs="Times New Roman"/>
+          <w:color w:val="00B0F0"/>
+          <w:sz w:val="24"/>
+          <w:szCs w:val="24"/>
+        </w:rPr>
+        <w:t>score</w:t>
+      </w:r>
+      <w:r>
+        <w:rPr>
+          <w:rFonts w:ascii="Times New Roman" w:hAnsi="Times New Roman" w:cs="Times New Roman"/>
+          <w:color w:val="00B0F0"/>
+          <w:sz w:val="24"/>
+          <w:szCs w:val="24"/>
+        </w:rPr>
+        <w:t>,</w:t>
+      </w:r>
+      <w:r>
+        <w:rPr>
+          <w:rFonts w:ascii="Times New Roman" w:hAnsi="Times New Roman" w:cs="Times New Roman"/>
+          <w:color w:val="00B0F0"/>
+          <w:sz w:val="24"/>
+          <w:szCs w:val="24"/>
+        </w:rPr>
+        <w:t xml:space="preserve"> document URL</w:t>
+      </w:r>
+      <w:r>
+        <w:rPr>
+          <w:rFonts w:ascii="Times New Roman" w:hAnsi="Times New Roman" w:cs="Times New Roman"/>
+          <w:color w:val="00B0F0"/>
+          <w:sz w:val="24"/>
+          <w:szCs w:val="24"/>
+        </w:rPr>
+        <w:t>,</w:t>
       </w:r>
       <w:r>
         <w:rPr>
@@ -1460,142 +1621,7 @@
           <w:sz w:val="24"/>
           <w:szCs w:val="24"/>
         </w:rPr>
-        <w:t xml:space="preserve">) </w:t>
-      </w:r>
-      <w:r>
-        <w:rPr>
-          <w:rFonts w:ascii="Times New Roman" w:hAnsi="Times New Roman" w:cs="Times New Roman"/>
-          <w:color w:val="FF0000"/>
-          <w:sz w:val="24"/>
-          <w:szCs w:val="24"/>
-        </w:rPr>
-        <w:t>If any of the query words appear in the &lt;title&gt;</w:t>
-      </w:r>
-      <w:r>
-        <w:rPr>
-          <w:rFonts w:ascii="Times New Roman" w:hAnsi="Times New Roman" w:cs="Times New Roman"/>
-          <w:color w:val="FF0000"/>
-          <w:sz w:val="24"/>
-          <w:szCs w:val="24"/>
-        </w:rPr>
-        <w:t xml:space="preserve"> of any </w:t>
-      </w:r>
-      <w:r>
-        <w:rPr>
-          <w:rFonts w:ascii="Times New Roman" w:hAnsi="Times New Roman" w:cs="Times New Roman"/>
-          <w:color w:val="FF0000"/>
-          <w:sz w:val="24"/>
-          <w:szCs w:val="24"/>
-        </w:rPr>
-        <w:t>selected</w:t>
-      </w:r>
-      <w:r>
-        <w:rPr>
-          <w:rFonts w:ascii="Times New Roman" w:hAnsi="Times New Roman" w:cs="Times New Roman"/>
-          <w:color w:val="FF0000"/>
-          <w:sz w:val="24"/>
-          <w:szCs w:val="24"/>
-        </w:rPr>
-        <w:t xml:space="preserve"> document, add 0.</w:t>
-      </w:r>
-      <w:r>
-        <w:rPr>
-          <w:rFonts w:ascii="Times New Roman" w:hAnsi="Times New Roman" w:cs="Times New Roman"/>
-          <w:color w:val="FF0000"/>
-          <w:sz w:val="24"/>
-          <w:szCs w:val="24"/>
-        </w:rPr>
-        <w:t>2</w:t>
-      </w:r>
-      <w:r>
-        <w:rPr>
-          <w:rFonts w:ascii="Times New Roman" w:hAnsi="Times New Roman" w:cs="Times New Roman"/>
-          <w:color w:val="FF0000"/>
-          <w:sz w:val="24"/>
-          <w:szCs w:val="24"/>
-        </w:rPr>
-        <w:t>5 to its score.</w:t>
-      </w:r>
-      <w:r>
-        <w:rPr>
-          <w:rFonts w:ascii="Times New Roman" w:hAnsi="Times New Roman" w:cs="Times New Roman"/>
-          <w:color w:val="FF0000"/>
-          <w:sz w:val="24"/>
-          <w:szCs w:val="24"/>
-        </w:rPr>
-        <w:br/>
-      </w:r>
-      <w:r>
-        <w:rPr>
-          <w:rFonts w:ascii="Times New Roman" w:hAnsi="Times New Roman" w:cs="Times New Roman"/>
-          <w:color w:val="00B0F0"/>
-          <w:sz w:val="24"/>
-          <w:szCs w:val="24"/>
-        </w:rPr>
-        <w:t>c</w:t>
-      </w:r>
-      <w:r>
-        <w:rPr>
-          <w:rFonts w:ascii="Times New Roman" w:hAnsi="Times New Roman" w:cs="Times New Roman"/>
-          <w:color w:val="00B0F0"/>
-          <w:sz w:val="24"/>
-          <w:szCs w:val="24"/>
-        </w:rPr>
-        <w:t xml:space="preserve">) </w:t>
-      </w:r>
-      <w:r>
-        <w:rPr>
-          <w:rFonts w:ascii="Times New Roman" w:hAnsi="Times New Roman" w:cs="Times New Roman"/>
-          <w:color w:val="00B0F0"/>
-          <w:sz w:val="24"/>
-          <w:szCs w:val="24"/>
-        </w:rPr>
-        <w:t xml:space="preserve">Display the </w:t>
-      </w:r>
-      <w:r>
-        <w:rPr>
-          <w:rFonts w:ascii="Times New Roman" w:hAnsi="Times New Roman" w:cs="Times New Roman"/>
-          <w:color w:val="00B0F0"/>
-          <w:sz w:val="24"/>
-          <w:szCs w:val="24"/>
-        </w:rPr>
-        <w:t xml:space="preserve">resulting </w:t>
-      </w:r>
-      <w:r>
-        <w:rPr>
-          <w:rFonts w:ascii="Times New Roman" w:hAnsi="Times New Roman" w:cs="Times New Roman"/>
-          <w:color w:val="FF0000"/>
-          <w:sz w:val="24"/>
-          <w:szCs w:val="24"/>
-        </w:rPr>
-        <w:t>score</w:t>
-      </w:r>
-      <w:r>
-        <w:rPr>
-          <w:rFonts w:ascii="Times New Roman" w:hAnsi="Times New Roman" w:cs="Times New Roman"/>
-          <w:color w:val="FF0000"/>
-          <w:sz w:val="24"/>
-          <w:szCs w:val="24"/>
-        </w:rPr>
-        <w:t>,</w:t>
-      </w:r>
-      <w:r>
-        <w:rPr>
-          <w:rFonts w:ascii="Times New Roman" w:hAnsi="Times New Roman" w:cs="Times New Roman"/>
-          <w:color w:val="FF0000"/>
-          <w:sz w:val="24"/>
-          <w:szCs w:val="24"/>
-        </w:rPr>
-        <w:t xml:space="preserve"> document URL</w:t>
-      </w:r>
-      <w:r>
-        <w:rPr>
-          <w:rFonts w:ascii="Times New Roman" w:hAnsi="Times New Roman" w:cs="Times New Roman"/>
-          <w:color w:val="FF0000"/>
-          <w:sz w:val="24"/>
-          <w:szCs w:val="24"/>
-        </w:rPr>
-        <w:t xml:space="preserve">, </w:t>
+        <w:t xml:space="preserve"> </w:t>
       </w:r>
       <w:r>
         <w:rPr>

</xml_diff>